<commit_message>
Add flow of Usecase_박준우
</commit_message>
<xml_diff>
--- a/UseCase/Usecase_박준우.docx
+++ b/UseCase/Usecase_박준우.docx
@@ -427,6 +427,9 @@
     </w:p>
     <w:p>
       <w:r>
+        <w:t xml:space="preserve">-&gt; </w:t>
+      </w:r>
+      <w:r>
         <w:t>1</w:t>
       </w:r>
       <w:r>
@@ -522,6 +525,9 @@
     </w:p>
     <w:p>
       <w:r>
+        <w:t xml:space="preserve">-&gt; </w:t>
+      </w:r>
+      <w:r>
         <w:t>2</w:t>
       </w:r>
       <w:r>
@@ -592,6 +598,9 @@
       </w:r>
     </w:p>
     <w:p>
+      <w:r>
+        <w:t xml:space="preserve">&lt;- </w:t>
+      </w:r>
       <w:r>
         <w:t>3</w:t>
       </w:r>
@@ -1042,7 +1051,6 @@
     <w:p>
       <w:pPr>
         <w:rPr>
-          <w:rFonts w:hint="eastAsia"/>
           <w:lang w:eastAsia="ko-KR"/>
         </w:rPr>
       </w:pPr>
@@ -1146,10 +1154,19 @@
     </w:p>
     <w:p>
       <w:r>
-        <w:rPr>
-          <w:rFonts w:hint="eastAsia"/>
-        </w:rPr>
-        <w:t xml:space="preserve">2. </w:t>
+        <w:t>-</w:t>
+      </w:r>
+      <w:r>
+        <w:t>&gt;</w:t>
+      </w:r>
+      <w:r>
+        <w:t xml:space="preserve"> 1</w:t>
+      </w:r>
+      <w:r>
+        <w:rPr>
+          <w:rFonts w:hint="eastAsia"/>
+        </w:rPr>
+        <w:t xml:space="preserve">. </w:t>
       </w:r>
       <w:r>
         <w:rPr>
@@ -1250,10 +1267,19 @@
     </w:p>
     <w:p>
       <w:r>
-        <w:rPr>
-          <w:rFonts w:hint="eastAsia"/>
-        </w:rPr>
-        <w:t xml:space="preserve">3. </w:t>
+        <w:t>-</w:t>
+      </w:r>
+      <w:r>
+        <w:t>&gt;</w:t>
+      </w:r>
+      <w:r>
+        <w:t xml:space="preserve"> 2</w:t>
+      </w:r>
+      <w:r>
+        <w:rPr>
+          <w:rFonts w:hint="eastAsia"/>
+        </w:rPr>
+        <w:t xml:space="preserve">. </w:t>
       </w:r>
       <w:r>
         <w:rPr>
@@ -1366,10 +1392,16 @@
     </w:p>
     <w:p>
       <w:r>
-        <w:rPr>
-          <w:rFonts w:hint="eastAsia"/>
-        </w:rPr>
-        <w:t xml:space="preserve">4. </w:t>
+        <w:t>&lt;</w:t>
+      </w:r>
+      <w:r>
+        <w:t>- 3</w:t>
+      </w:r>
+      <w:r>
+        <w:rPr>
+          <w:rFonts w:hint="eastAsia"/>
+        </w:rPr>
+        <w:t xml:space="preserve">. </w:t>
       </w:r>
       <w:r>
         <w:rPr>
@@ -1500,10 +1532,21 @@
       </w:pPr>
       <w:r>
         <w:rPr>
-          <w:rFonts w:hint="eastAsia"/>
-          <w:lang w:eastAsia="ko-KR"/>
-        </w:rPr>
-        <w:t>5</w:t>
+          <w:lang w:eastAsia="ko-KR"/>
+        </w:rPr>
+        <w:t>-</w:t>
+      </w:r>
+      <w:r>
+        <w:rPr>
+          <w:lang w:eastAsia="ko-KR"/>
+        </w:rPr>
+        <w:t>&gt;</w:t>
+      </w:r>
+      <w:r>
+        <w:rPr>
+          <w:lang w:eastAsia="ko-KR"/>
+        </w:rPr>
+        <w:t xml:space="preserve"> 4</w:t>
       </w:r>
       <w:r>
         <w:rPr>
@@ -1660,10 +1703,15 @@
       </w:pPr>
       <w:r>
         <w:rPr>
-          <w:rFonts w:hint="eastAsia"/>
-          <w:lang w:eastAsia="ko-KR"/>
-        </w:rPr>
-        <w:t>6</w:t>
+          <w:lang w:eastAsia="ko-KR"/>
+        </w:rPr>
+        <w:t>&lt;</w:t>
+      </w:r>
+      <w:r>
+        <w:rPr>
+          <w:lang w:eastAsia="ko-KR"/>
+        </w:rPr>
+        <w:t>- 5</w:t>
       </w:r>
       <w:r>
         <w:rPr>
@@ -2256,6 +2304,16 @@
     <w:semiHidden/>
     <w:unhideWhenUsed/>
   </w:style>
+  <w:style w:type="paragraph" w:styleId="a3">
+    <w:name w:val="List Paragraph"/>
+    <w:basedOn w:val="a"/>
+    <w:uiPriority w:val="34"/>
+    <w:qFormat/>
+    <w:rsid w:val="00C87240"/>
+    <w:pPr>
+      <w:ind w:leftChars="400" w:left="800"/>
+    </w:pPr>
+  </w:style>
 </w:styles>
 </file>
 

</xml_diff>